<commit_message>
added a line to word file
</commit_message>
<xml_diff>
--- a/followingAPAReference.docx
+++ b/followingAPAReference.docx
@@ -261,6 +261,60 @@
           <w:szCs w:val="24"/>
         </w:rPr>
         <w:tab/>
+      </w:r>
+      <w:proofErr w:type="spellStart"/>
+      <w:r>
+        <w:rPr>
+          <w:rFonts w:ascii="Times New Roman" w:hAnsi="Times New Roman" w:cs="Times New Roman"/>
+          <w:sz w:val="24"/>
+          <w:szCs w:val="24"/>
+        </w:rPr>
+        <w:t>Agregando</w:t>
+      </w:r>
+      <w:proofErr w:type="spellEnd"/>
+      <w:r>
+        <w:rPr>
+          <w:rFonts w:ascii="Times New Roman" w:hAnsi="Times New Roman" w:cs="Times New Roman"/>
+          <w:sz w:val="24"/>
+          <w:szCs w:val="24"/>
+        </w:rPr>
+        <w:t xml:space="preserve"> </w:t>
+      </w:r>
+      <w:proofErr w:type="spellStart"/>
+      <w:r>
+        <w:rPr>
+          <w:rFonts w:ascii="Times New Roman" w:hAnsi="Times New Roman" w:cs="Times New Roman"/>
+          <w:sz w:val="24"/>
+          <w:szCs w:val="24"/>
+        </w:rPr>
+        <w:t>una</w:t>
+      </w:r>
+      <w:proofErr w:type="spellEnd"/>
+      <w:r>
+        <w:rPr>
+          <w:rFonts w:ascii="Times New Roman" w:hAnsi="Times New Roman" w:cs="Times New Roman"/>
+          <w:sz w:val="24"/>
+          <w:szCs w:val="24"/>
+        </w:rPr>
+        <w:t xml:space="preserve"> </w:t>
+      </w:r>
+      <w:proofErr w:type="spellStart"/>
+      <w:r>
+        <w:rPr>
+          <w:rFonts w:ascii="Times New Roman" w:hAnsi="Times New Roman" w:cs="Times New Roman"/>
+          <w:sz w:val="24"/>
+          <w:szCs w:val="24"/>
+        </w:rPr>
+        <w:t>linea</w:t>
+      </w:r>
+      <w:proofErr w:type="spellEnd"/>
+      <w:r>
+        <w:rPr>
+          <w:rFonts w:ascii="Times New Roman" w:hAnsi="Times New Roman" w:cs="Times New Roman"/>
+          <w:sz w:val="24"/>
+          <w:szCs w:val="24"/>
+        </w:rPr>
+        <w:t xml:space="preserve"> </w:t>
       </w:r>
     </w:p>
     <w:sectPr>

</xml_diff>